<commit_message>
one-word change to make statement technically correct
Zohner study looks at temperate deciduous species over > 1 year, so "forests" is appropriate here.
</commit_message>
<xml_diff>
--- a/doc/manuscript/2021_11_18_Nature/Dow_manuscript_Nature.docx
+++ b/doc/manuscript/2021_11_18_Nature/Dow_manuscript_Nature.docx
@@ -929,7 +929,13 @@
         <w:t>, little is known about how the longe</w:t>
       </w:r>
       <w:r>
-        <w:t>st-lived component of fixed C in trees, the woody growth, is responding to warming spring temperatures. In fact, we are aware of only one study that has documented stem-growth phenology of temperate deciduous species over multiple years</w:t>
+        <w:t xml:space="preserve">st-lived component of fixed C in trees, the woody growth, is responding to warming spring temperatures. In fact, we are aware of only one study that has documented stem-growth phenology of temperate deciduous </w:t>
+      </w:r>
+      <w:r>
+        <w:t>forests</w:t>
+      </w:r>
+      <w:r>
+        <w:t xml:space="preserve"> over multiple years</w:t>
       </w:r>
       <w:r>
         <w:rPr>

</xml_diff>